<commit_message>
added a second line to word file
</commit_message>
<xml_diff>
--- a/gitdemo.docx
+++ b/gitdemo.docx
@@ -7,7 +7,11 @@
         <w:t>This is a new document!</w:t>
       </w:r>
     </w:p>
+    <w:p/>
     <w:p>
+      <w:r>
+        <w:t>Now it has changed.</w:t>
+      </w:r>
       <w:bookmarkStart w:id="0" w:name="_GoBack"/>
       <w:bookmarkEnd w:id="0"/>
     </w:p>

</xml_diff>